<commit_message>
Waveforms drawing as textures yay
</commit_message>
<xml_diff>
--- a/Assessment Task 1.docx
+++ b/Assessment Task 1.docx
@@ -577,6 +577,47 @@
           <w:szCs w:val="24"/>
         </w:rPr>
       </w:pPr>
+    </w:p>
+    <w:p>
+      <w:pPr>
+        <w:jc w:val="center"/>
+        <w:rPr>
+          <w:sz w:val="24"/>
+          <w:szCs w:val="24"/>
+        </w:rPr>
+      </w:pPr>
+    </w:p>
+    <w:p>
+      <w:pPr>
+        <w:jc w:val="center"/>
+        <w:rPr>
+          <w:sz w:val="24"/>
+          <w:szCs w:val="24"/>
+        </w:rPr>
+      </w:pPr>
+      <w:r>
+        <w:rPr>
+          <w:sz w:val="24"/>
+          <w:szCs w:val="24"/>
+        </w:rPr>
+        <w:t>Updating Waveform in real time for fades / loading waveform texture</w:t>
+      </w:r>
+    </w:p>
+    <w:p>
+      <w:pPr>
+        <w:jc w:val="center"/>
+        <w:rPr>
+          <w:sz w:val="24"/>
+          <w:szCs w:val="24"/>
+        </w:rPr>
+      </w:pPr>
+      <w:r>
+        <w:rPr>
+          <w:sz w:val="24"/>
+          <w:szCs w:val="24"/>
+        </w:rPr>
+        <w:t>Use burst jobs</w:t>
+      </w:r>
     </w:p>
     <w:sectPr>
       <w:pgSz w:w="12240" w:h="15840"/>
@@ -3647,15 +3688,6 @@
 </file>
 
 <file path=customXml/item1.xml><?xml version="1.0" encoding="utf-8"?>
-<?mso-contentType ?>
-<FormTemplates xmlns="http://schemas.microsoft.com/sharepoint/v3/contenttype/forms">
-  <Display>DocumentLibraryForm</Display>
-  <Edit>AssetEditForm</Edit>
-  <New>DocumentLibraryForm</New>
-</FormTemplates>
-</file>
-
-<file path=customXml/item2.xml><?xml version="1.0" encoding="utf-8"?>
 <ct:contentTypeSchema xmlns:ct="http://schemas.microsoft.com/office/2006/metadata/contentType" xmlns:ma="http://schemas.microsoft.com/office/2006/metadata/properties/metaAttributes" ct:_="" ma:_="" ma:contentTypeName="TemplateFile" ma:contentTypeID="0x0101006EDDDB5EE6D98C44930B742096920B300400F5B6D36B3EF94B4E9A635CDF2A18F5B8" ma:contentTypeVersion="72" ma:contentTypeDescription="Create a new document." ma:contentTypeScope="" ma:versionID="a23e56308344d904b51738559c3d67c9">
   <xsd:schema xmlns:xsd="http://www.w3.org/2001/XMLSchema" xmlns:xs="http://www.w3.org/2001/XMLSchema" xmlns:p="http://schemas.microsoft.com/office/2006/metadata/properties" xmlns:ns2="4873beb7-5857-4685-be1f-d57550cc96cc" targetNamespace="http://schemas.microsoft.com/office/2006/metadata/properties" ma:root="true" ma:fieldsID="cd0908cc4600e77bf5da051303e00c8d" ns2:_="">
     <xsd:import namespace="4873beb7-5857-4685-be1f-d57550cc96cc"/>
@@ -4693,6 +4725,15 @@
     <xs:element name="TermId" type="xs:string"/>
   </xs:schema>
 </ct:contentTypeSchema>
+</file>
+
+<file path=customXml/item2.xml><?xml version="1.0" encoding="utf-8"?>
+<?mso-contentType ?>
+<FormTemplates xmlns="http://schemas.microsoft.com/sharepoint/v3/contenttype/forms">
+  <Display>DocumentLibraryForm</Display>
+  <Edit>AssetEditForm</Edit>
+  <New>DocumentLibraryForm</New>
+</FormTemplates>
 </file>
 
 <file path=customXml/item3.xml><?xml version="1.0" encoding="utf-8"?>
@@ -4832,14 +4873,6 @@
 </file>
 
 <file path=customXml/itemProps1.xml><?xml version="1.0" encoding="utf-8"?>
-<ds:datastoreItem xmlns:ds="http://schemas.openxmlformats.org/officeDocument/2006/customXml" ds:itemID="{C01C3C56-10DB-49F7-B061-44D8728D078A}">
-  <ds:schemaRefs>
-    <ds:schemaRef ds:uri="http://schemas.microsoft.com/sharepoint/v3/contenttype/forms"/>
-  </ds:schemaRefs>
-</ds:datastoreItem>
-</file>
-
-<file path=customXml/itemProps2.xml><?xml version="1.0" encoding="utf-8"?>
 <ds:datastoreItem xmlns:ds="http://schemas.openxmlformats.org/officeDocument/2006/customXml" ds:itemID="{4B3A7E92-E05A-4924-9E8A-9F6659E5855B}">
   <ds:schemaRefs>
     <ds:schemaRef ds:uri="http://schemas.microsoft.com/office/2006/metadata/contentType"/>
@@ -4857,6 +4890,14 @@
 </ds:datastoreItem>
 </file>
 
+<file path=customXml/itemProps2.xml><?xml version="1.0" encoding="utf-8"?>
+<ds:datastoreItem xmlns:ds="http://schemas.openxmlformats.org/officeDocument/2006/customXml" ds:itemID="{C01C3C56-10DB-49F7-B061-44D8728D078A}">
+  <ds:schemaRefs>
+    <ds:schemaRef ds:uri="http://schemas.microsoft.com/sharepoint/v3/contenttype/forms"/>
+  </ds:schemaRefs>
+</ds:datastoreItem>
+</file>
+
 <file path=customXml/itemProps3.xml><?xml version="1.0" encoding="utf-8"?>
 <ds:datastoreItem xmlns:ds="http://schemas.openxmlformats.org/officeDocument/2006/customXml" ds:itemID="{7FBDB1CC-CEFB-4E46-8174-1F0AA0D30B24}">
   <ds:schemaRefs>

</xml_diff>

<commit_message>
that is what i need
</commit_message>
<xml_diff>
--- a/Assessment Task 1.docx
+++ b/Assessment Task 1.docx
@@ -90,6 +90,44 @@
           <w:szCs w:val="24"/>
         </w:rPr>
         <w:t xml:space="preserve">The purpose of this system is to greatly streamline the implementation of audio within Unity. Making it easy to essentially plug and play audio from multiple sources and easily change how they interact with one another. </w:t>
+      </w:r>
+    </w:p>
+    <w:p>
+      <w:pPr>
+        <w:rPr>
+          <w:sz w:val="24"/>
+          <w:szCs w:val="24"/>
+        </w:rPr>
+      </w:pPr>
+    </w:p>
+    <w:p>
+      <w:pPr>
+        <w:rPr>
+          <w:sz w:val="24"/>
+          <w:szCs w:val="24"/>
+        </w:rPr>
+      </w:pPr>
+      <w:r>
+        <w:rPr>
+          <w:sz w:val="24"/>
+          <w:szCs w:val="24"/>
+        </w:rPr>
+        <w:t>Functionality:</w:t>
+      </w:r>
+    </w:p>
+    <w:p>
+      <w:pPr>
+        <w:rPr>
+          <w:sz w:val="24"/>
+          <w:szCs w:val="24"/>
+        </w:rPr>
+      </w:pPr>
+      <w:r>
+        <w:rPr>
+          <w:sz w:val="24"/>
+          <w:szCs w:val="24"/>
+        </w:rPr>
+        <w:t>Unloading + Preloading audio for distance based environmental sounds (memory management)</w:t>
       </w:r>
     </w:p>
     <w:p>
@@ -648,7 +686,7 @@
           <w:szCs w:val="24"/>
         </w:rPr>
       </w:pPr>
-      <w:hyperlink r:id="rId9" w:history="1">
+      <w:hyperlink r:id="rId9" w:anchor="preload_audio_data" w:history="1">
         <w:r>
           <w:rPr>
             <w:rStyle w:val="Hyperlink"/>
@@ -758,6 +796,7 @@
         </w:rPr>
         <w:t xml:space="preserve"> is </w:t>
       </w:r>
+      <w:proofErr w:type="spellStart"/>
       <w:proofErr w:type="gramStart"/>
       <w:r>
         <w:rPr>
@@ -766,6 +805,7 @@
         </w:rPr>
         <w:t>non destructive</w:t>
       </w:r>
+      <w:proofErr w:type="spellEnd"/>
       <w:proofErr w:type="gramEnd"/>
       <w:r>
         <w:rPr>
@@ -799,6 +839,88 @@
           <w:szCs w:val="24"/>
         </w:rPr>
       </w:pPr>
+    </w:p>
+    <w:p>
+      <w:pPr>
+        <w:jc w:val="center"/>
+        <w:rPr>
+          <w:sz w:val="24"/>
+          <w:szCs w:val="24"/>
+        </w:rPr>
+      </w:pPr>
+      <w:r>
+        <w:rPr>
+          <w:sz w:val="24"/>
+          <w:szCs w:val="24"/>
+        </w:rPr>
+        <w:t>Project Settings &gt; Audio &gt; Max Voices</w:t>
+      </w:r>
+    </w:p>
+    <w:p>
+      <w:pPr>
+        <w:jc w:val="center"/>
+        <w:rPr>
+          <w:sz w:val="24"/>
+          <w:szCs w:val="24"/>
+        </w:rPr>
+      </w:pPr>
+    </w:p>
+    <w:p>
+      <w:pPr>
+        <w:jc w:val="center"/>
+        <w:rPr>
+          <w:sz w:val="24"/>
+          <w:szCs w:val="24"/>
+        </w:rPr>
+      </w:pPr>
+      <w:r>
+        <w:rPr>
+          <w:sz w:val="24"/>
+          <w:szCs w:val="24"/>
+        </w:rPr>
+        <w:t>Manually Pausing / Playing continuous audio sources</w:t>
+      </w:r>
+    </w:p>
+    <w:p>
+      <w:pPr>
+        <w:jc w:val="center"/>
+        <w:rPr>
+          <w:sz w:val="24"/>
+          <w:szCs w:val="24"/>
+        </w:rPr>
+      </w:pPr>
+    </w:p>
+    <w:p>
+      <w:pPr>
+        <w:jc w:val="center"/>
+        <w:rPr>
+          <w:sz w:val="24"/>
+          <w:szCs w:val="24"/>
+        </w:rPr>
+      </w:pPr>
+      <w:r>
+        <w:rPr>
+          <w:sz w:val="24"/>
+          <w:szCs w:val="24"/>
+        </w:rPr>
+        <w:t xml:space="preserve">Compatibility with exposed </w:t>
+      </w:r>
+      <w:proofErr w:type="spellStart"/>
+      <w:r>
+        <w:rPr>
+          <w:sz w:val="24"/>
+          <w:szCs w:val="24"/>
+        </w:rPr>
+        <w:t>mixergroup</w:t>
+      </w:r>
+      <w:proofErr w:type="spellEnd"/>
+      <w:r>
+        <w:rPr>
+          <w:sz w:val="24"/>
+          <w:szCs w:val="24"/>
+        </w:rPr>
+        <w:t xml:space="preserve"> parameters?</w:t>
+      </w:r>
     </w:p>
     <w:sectPr>
       <w:pgSz w:w="12240" w:h="15840"/>
@@ -3869,12 +3991,139 @@
 </file>
 
 <file path=customXml/item1.xml><?xml version="1.0" encoding="utf-8"?>
-<?mso-contentType ?>
-<FormTemplates xmlns="http://schemas.microsoft.com/sharepoint/v3/contenttype/forms">
-  <Display>DocumentLibraryForm</Display>
-  <Edit>AssetEditForm</Edit>
-  <New>DocumentLibraryForm</New>
-</FormTemplates>
+<p:properties xmlns:p="http://schemas.microsoft.com/office/2006/metadata/properties" xmlns:xsi="http://www.w3.org/2001/XMLSchema-instance" xmlns:pc="http://schemas.microsoft.com/office/infopath/2007/PartnerControls">
+  <documentManagement>
+    <LocLastLocAttemptVersionTypeLookup xmlns="4873beb7-5857-4685-be1f-d57550cc96cc" xsi:nil="true"/>
+    <MarketSpecific xmlns="4873beb7-5857-4685-be1f-d57550cc96cc">false</MarketSpecific>
+    <ApprovalStatus xmlns="4873beb7-5857-4685-be1f-d57550cc96cc">InProgress</ApprovalStatus>
+    <LocComments xmlns="4873beb7-5857-4685-be1f-d57550cc96cc" xsi:nil="true"/>
+    <DirectSourceMarket xmlns="4873beb7-5857-4685-be1f-d57550cc96cc" xsi:nil="true"/>
+    <LocPublishedLinkedAssetsLookup xmlns="4873beb7-5857-4685-be1f-d57550cc96cc" xsi:nil="true"/>
+    <ThumbnailAssetId xmlns="4873beb7-5857-4685-be1f-d57550cc96cc" xsi:nil="true"/>
+    <PrimaryImageGen xmlns="4873beb7-5857-4685-be1f-d57550cc96cc">true</PrimaryImageGen>
+    <LegacyData xmlns="4873beb7-5857-4685-be1f-d57550cc96cc" xsi:nil="true"/>
+    <LocNewPublishedVersionLookup xmlns="4873beb7-5857-4685-be1f-d57550cc96cc" xsi:nil="true"/>
+    <NumericId xmlns="4873beb7-5857-4685-be1f-d57550cc96cc">102787001</NumericId>
+    <TPFriendlyName xmlns="4873beb7-5857-4685-be1f-d57550cc96cc" xsi:nil="true"/>
+    <LocOverallPublishStatusLookup xmlns="4873beb7-5857-4685-be1f-d57550cc96cc" xsi:nil="true"/>
+    <LocRecommendedHandoff xmlns="4873beb7-5857-4685-be1f-d57550cc96cc" xsi:nil="true"/>
+    <BlockPublish xmlns="4873beb7-5857-4685-be1f-d57550cc96cc">false</BlockPublish>
+    <BusinessGroup xmlns="4873beb7-5857-4685-be1f-d57550cc96cc" xsi:nil="true"/>
+    <OpenTemplate xmlns="4873beb7-5857-4685-be1f-d57550cc96cc">true</OpenTemplate>
+    <SourceTitle xmlns="4873beb7-5857-4685-be1f-d57550cc96cc" xsi:nil="true"/>
+    <LocOverallLocStatusLookup xmlns="4873beb7-5857-4685-be1f-d57550cc96cc" xsi:nil="true"/>
+    <APEditor xmlns="4873beb7-5857-4685-be1f-d57550cc96cc">
+      <UserInfo>
+        <DisplayName/>
+        <AccountId xsi:nil="true"/>
+        <AccountType/>
+      </UserInfo>
+    </APEditor>
+    <UALocComments xmlns="4873beb7-5857-4685-be1f-d57550cc96cc" xsi:nil="true"/>
+    <IntlLangReviewDate xmlns="4873beb7-5857-4685-be1f-d57550cc96cc" xsi:nil="true"/>
+    <PublishStatusLookup xmlns="4873beb7-5857-4685-be1f-d57550cc96cc">
+      <Value>1343188</Value>
+    </PublishStatusLookup>
+    <ParentAssetId xmlns="4873beb7-5857-4685-be1f-d57550cc96cc" xsi:nil="true"/>
+    <FeatureTagsTaxHTField0 xmlns="4873beb7-5857-4685-be1f-d57550cc96cc">
+      <Terms xmlns="http://schemas.microsoft.com/office/infopath/2007/PartnerControls"/>
+    </FeatureTagsTaxHTField0>
+    <MachineTranslated xmlns="4873beb7-5857-4685-be1f-d57550cc96cc">false</MachineTranslated>
+    <Providers xmlns="4873beb7-5857-4685-be1f-d57550cc96cc" xsi:nil="true"/>
+    <OriginalSourceMarket xmlns="4873beb7-5857-4685-be1f-d57550cc96cc" xsi:nil="true"/>
+    <APDescription xmlns="4873beb7-5857-4685-be1f-d57550cc96cc" xsi:nil="true"/>
+    <ContentItem xmlns="4873beb7-5857-4685-be1f-d57550cc96cc" xsi:nil="true"/>
+    <ClipArtFilename xmlns="4873beb7-5857-4685-be1f-d57550cc96cc" xsi:nil="true"/>
+    <TPInstallLocation xmlns="4873beb7-5857-4685-be1f-d57550cc96cc" xsi:nil="true"/>
+    <TimesCloned xmlns="4873beb7-5857-4685-be1f-d57550cc96cc" xsi:nil="true"/>
+    <PublishTargets xmlns="4873beb7-5857-4685-be1f-d57550cc96cc">OfficeOnlineVNext</PublishTargets>
+    <AcquiredFrom xmlns="4873beb7-5857-4685-be1f-d57550cc96cc">Internal MS</AcquiredFrom>
+    <AssetStart xmlns="4873beb7-5857-4685-be1f-d57550cc96cc">2011-11-23T17:29:00+00:00</AssetStart>
+    <FriendlyTitle xmlns="4873beb7-5857-4685-be1f-d57550cc96cc" xsi:nil="true"/>
+    <Provider xmlns="4873beb7-5857-4685-be1f-d57550cc96cc" xsi:nil="true"/>
+    <LastHandOff xmlns="4873beb7-5857-4685-be1f-d57550cc96cc" xsi:nil="true"/>
+    <TPClientViewer xmlns="4873beb7-5857-4685-be1f-d57550cc96cc" xsi:nil="true"/>
+    <TemplateStatus xmlns="4873beb7-5857-4685-be1f-d57550cc96cc">Complete</TemplateStatus>
+    <Downloads xmlns="4873beb7-5857-4685-be1f-d57550cc96cc">0</Downloads>
+    <OOCacheId xmlns="4873beb7-5857-4685-be1f-d57550cc96cc" xsi:nil="true"/>
+    <IsDeleted xmlns="4873beb7-5857-4685-be1f-d57550cc96cc">false</IsDeleted>
+    <LocPublishedDependentAssetsLookup xmlns="4873beb7-5857-4685-be1f-d57550cc96cc" xsi:nil="true"/>
+    <AssetExpire xmlns="4873beb7-5857-4685-be1f-d57550cc96cc">2029-05-12T07:00:00+00:00</AssetExpire>
+    <CSXSubmissionMarket xmlns="4873beb7-5857-4685-be1f-d57550cc96cc" xsi:nil="true"/>
+    <DSATActionTaken xmlns="4873beb7-5857-4685-be1f-d57550cc96cc" xsi:nil="true"/>
+    <SubmitterId xmlns="4873beb7-5857-4685-be1f-d57550cc96cc" xsi:nil="true"/>
+    <EditorialTags xmlns="4873beb7-5857-4685-be1f-d57550cc96cc" xsi:nil="true"/>
+    <TPExecutable xmlns="4873beb7-5857-4685-be1f-d57550cc96cc" xsi:nil="true"/>
+    <CSXSubmissionDate xmlns="4873beb7-5857-4685-be1f-d57550cc96cc" xsi:nil="true"/>
+    <CSXUpdate xmlns="4873beb7-5857-4685-be1f-d57550cc96cc">false</CSXUpdate>
+    <AssetType xmlns="4873beb7-5857-4685-be1f-d57550cc96cc">TP</AssetType>
+    <ApprovalLog xmlns="4873beb7-5857-4685-be1f-d57550cc96cc" xsi:nil="true"/>
+    <BugNumber xmlns="4873beb7-5857-4685-be1f-d57550cc96cc" xsi:nil="true"/>
+    <OriginAsset xmlns="4873beb7-5857-4685-be1f-d57550cc96cc" xsi:nil="true"/>
+    <TPComponent xmlns="4873beb7-5857-4685-be1f-d57550cc96cc" xsi:nil="true"/>
+    <Milestone xmlns="4873beb7-5857-4685-be1f-d57550cc96cc" xsi:nil="true"/>
+    <RecommendationsModifier xmlns="4873beb7-5857-4685-be1f-d57550cc96cc" xsi:nil="true"/>
+    <AssetId xmlns="4873beb7-5857-4685-be1f-d57550cc96cc">TP102787001</AssetId>
+    <PolicheckWords xmlns="4873beb7-5857-4685-be1f-d57550cc96cc" xsi:nil="true"/>
+    <TPLaunchHelpLink xmlns="4873beb7-5857-4685-be1f-d57550cc96cc" xsi:nil="true"/>
+    <IntlLocPriority xmlns="4873beb7-5857-4685-be1f-d57550cc96cc" xsi:nil="true"/>
+    <TPApplication xmlns="4873beb7-5857-4685-be1f-d57550cc96cc" xsi:nil="true"/>
+    <IntlLangReviewer xmlns="4873beb7-5857-4685-be1f-d57550cc96cc" xsi:nil="true"/>
+    <HandoffToMSDN xmlns="4873beb7-5857-4685-be1f-d57550cc96cc" xsi:nil="true"/>
+    <PlannedPubDate xmlns="4873beb7-5857-4685-be1f-d57550cc96cc" xsi:nil="true"/>
+    <CrawlForDependencies xmlns="4873beb7-5857-4685-be1f-d57550cc96cc">false</CrawlForDependencies>
+    <LocLastLocAttemptVersionLookup xmlns="4873beb7-5857-4685-be1f-d57550cc96cc">693888</LocLastLocAttemptVersionLookup>
+    <LocProcessedForHandoffsLookup xmlns="4873beb7-5857-4685-be1f-d57550cc96cc" xsi:nil="true"/>
+    <TrustLevel xmlns="4873beb7-5857-4685-be1f-d57550cc96cc">1 Microsoft Managed Content</TrustLevel>
+    <CampaignTagsTaxHTField0 xmlns="4873beb7-5857-4685-be1f-d57550cc96cc">
+      <Terms xmlns="http://schemas.microsoft.com/office/infopath/2007/PartnerControls"/>
+    </CampaignTagsTaxHTField0>
+    <TPNamespace xmlns="4873beb7-5857-4685-be1f-d57550cc96cc" xsi:nil="true"/>
+    <LocOverallPreviewStatusLookup xmlns="4873beb7-5857-4685-be1f-d57550cc96cc" xsi:nil="true"/>
+    <TaxCatchAll xmlns="4873beb7-5857-4685-be1f-d57550cc96cc"/>
+    <IsSearchable xmlns="4873beb7-5857-4685-be1f-d57550cc96cc">false</IsSearchable>
+    <TemplateTemplateType xmlns="4873beb7-5857-4685-be1f-d57550cc96cc">Word Document Template</TemplateTemplateType>
+    <Markets xmlns="4873beb7-5857-4685-be1f-d57550cc96cc"/>
+    <IntlLangReview xmlns="4873beb7-5857-4685-be1f-d57550cc96cc" xsi:nil="true"/>
+    <UAProjectedTotalWords xmlns="4873beb7-5857-4685-be1f-d57550cc96cc" xsi:nil="true"/>
+    <OutputCachingOn xmlns="4873beb7-5857-4685-be1f-d57550cc96cc">false</OutputCachingOn>
+    <AverageRating xmlns="4873beb7-5857-4685-be1f-d57550cc96cc" xsi:nil="true"/>
+    <LocMarketGroupTiers2 xmlns="4873beb7-5857-4685-be1f-d57550cc96cc" xsi:nil="true"/>
+    <APAuthor xmlns="4873beb7-5857-4685-be1f-d57550cc96cc">
+      <UserInfo>
+        <DisplayName>REDMOND\v-namall</DisplayName>
+        <AccountId>978</AccountId>
+        <AccountType/>
+      </UserInfo>
+    </APAuthor>
+    <TPCommandLine xmlns="4873beb7-5857-4685-be1f-d57550cc96cc" xsi:nil="true"/>
+    <LocManualTestRequired xmlns="4873beb7-5857-4685-be1f-d57550cc96cc">false</LocManualTestRequired>
+    <TPAppVersion xmlns="4873beb7-5857-4685-be1f-d57550cc96cc" xsi:nil="true"/>
+    <EditorialStatus xmlns="4873beb7-5857-4685-be1f-d57550cc96cc">Complete</EditorialStatus>
+    <LocProcessedForMarketsLookup xmlns="4873beb7-5857-4685-be1f-d57550cc96cc" xsi:nil="true"/>
+    <LastModifiedDateTime xmlns="4873beb7-5857-4685-be1f-d57550cc96cc" xsi:nil="true"/>
+    <TPLaunchHelpLinkType xmlns="4873beb7-5857-4685-be1f-d57550cc96cc">Template</TPLaunchHelpLinkType>
+    <ScenarioTagsTaxHTField0 xmlns="4873beb7-5857-4685-be1f-d57550cc96cc">
+      <Terms xmlns="http://schemas.microsoft.com/office/infopath/2007/PartnerControls"/>
+    </ScenarioTagsTaxHTField0>
+    <OriginalRelease xmlns="4873beb7-5857-4685-be1f-d57550cc96cc">14</OriginalRelease>
+    <LocalizationTagsTaxHTField0 xmlns="4873beb7-5857-4685-be1f-d57550cc96cc">
+      <Terms xmlns="http://schemas.microsoft.com/office/infopath/2007/PartnerControls"/>
+    </LocalizationTagsTaxHTField0>
+    <Manager xmlns="4873beb7-5857-4685-be1f-d57550cc96cc" xsi:nil="true"/>
+    <UALocRecommendation xmlns="4873beb7-5857-4685-be1f-d57550cc96cc">Localize</UALocRecommendation>
+    <LocOverallHandbackStatusLookup xmlns="4873beb7-5857-4685-be1f-d57550cc96cc" xsi:nil="true"/>
+    <ArtSampleDocs xmlns="4873beb7-5857-4685-be1f-d57550cc96cc" xsi:nil="true"/>
+    <UACurrentWords xmlns="4873beb7-5857-4685-be1f-d57550cc96cc" xsi:nil="true"/>
+    <ShowIn xmlns="4873beb7-5857-4685-be1f-d57550cc96cc">Show everywhere</ShowIn>
+    <CSXHash xmlns="4873beb7-5857-4685-be1f-d57550cc96cc" xsi:nil="true"/>
+    <VoteCount xmlns="4873beb7-5857-4685-be1f-d57550cc96cc" xsi:nil="true"/>
+    <InternalTagsTaxHTField0 xmlns="4873beb7-5857-4685-be1f-d57550cc96cc">
+      <Terms xmlns="http://schemas.microsoft.com/office/infopath/2007/PartnerControls"/>
+    </InternalTagsTaxHTField0>
+    <UANotes xmlns="4873beb7-5857-4685-be1f-d57550cc96cc" xsi:nil="true"/>
+  </documentManagement>
+</p:properties>
 </file>
 
 <file path=customXml/item2.xml><?xml version="1.0" encoding="utf-8"?>
@@ -4918,145 +5167,20 @@
 </file>
 
 <file path=customXml/item3.xml><?xml version="1.0" encoding="utf-8"?>
-<p:properties xmlns:p="http://schemas.microsoft.com/office/2006/metadata/properties" xmlns:xsi="http://www.w3.org/2001/XMLSchema-instance" xmlns:pc="http://schemas.microsoft.com/office/infopath/2007/PartnerControls">
-  <documentManagement>
-    <LocLastLocAttemptVersionTypeLookup xmlns="4873beb7-5857-4685-be1f-d57550cc96cc" xsi:nil="true"/>
-    <MarketSpecific xmlns="4873beb7-5857-4685-be1f-d57550cc96cc">false</MarketSpecific>
-    <ApprovalStatus xmlns="4873beb7-5857-4685-be1f-d57550cc96cc">InProgress</ApprovalStatus>
-    <LocComments xmlns="4873beb7-5857-4685-be1f-d57550cc96cc" xsi:nil="true"/>
-    <DirectSourceMarket xmlns="4873beb7-5857-4685-be1f-d57550cc96cc" xsi:nil="true"/>
-    <LocPublishedLinkedAssetsLookup xmlns="4873beb7-5857-4685-be1f-d57550cc96cc" xsi:nil="true"/>
-    <ThumbnailAssetId xmlns="4873beb7-5857-4685-be1f-d57550cc96cc" xsi:nil="true"/>
-    <PrimaryImageGen xmlns="4873beb7-5857-4685-be1f-d57550cc96cc">true</PrimaryImageGen>
-    <LegacyData xmlns="4873beb7-5857-4685-be1f-d57550cc96cc" xsi:nil="true"/>
-    <LocNewPublishedVersionLookup xmlns="4873beb7-5857-4685-be1f-d57550cc96cc" xsi:nil="true"/>
-    <NumericId xmlns="4873beb7-5857-4685-be1f-d57550cc96cc">102787001</NumericId>
-    <TPFriendlyName xmlns="4873beb7-5857-4685-be1f-d57550cc96cc" xsi:nil="true"/>
-    <LocOverallPublishStatusLookup xmlns="4873beb7-5857-4685-be1f-d57550cc96cc" xsi:nil="true"/>
-    <LocRecommendedHandoff xmlns="4873beb7-5857-4685-be1f-d57550cc96cc" xsi:nil="true"/>
-    <BlockPublish xmlns="4873beb7-5857-4685-be1f-d57550cc96cc">false</BlockPublish>
-    <BusinessGroup xmlns="4873beb7-5857-4685-be1f-d57550cc96cc" xsi:nil="true"/>
-    <OpenTemplate xmlns="4873beb7-5857-4685-be1f-d57550cc96cc">true</OpenTemplate>
-    <SourceTitle xmlns="4873beb7-5857-4685-be1f-d57550cc96cc" xsi:nil="true"/>
-    <LocOverallLocStatusLookup xmlns="4873beb7-5857-4685-be1f-d57550cc96cc" xsi:nil="true"/>
-    <APEditor xmlns="4873beb7-5857-4685-be1f-d57550cc96cc">
-      <UserInfo>
-        <DisplayName/>
-        <AccountId xsi:nil="true"/>
-        <AccountType/>
-      </UserInfo>
-    </APEditor>
-    <UALocComments xmlns="4873beb7-5857-4685-be1f-d57550cc96cc" xsi:nil="true"/>
-    <IntlLangReviewDate xmlns="4873beb7-5857-4685-be1f-d57550cc96cc" xsi:nil="true"/>
-    <PublishStatusLookup xmlns="4873beb7-5857-4685-be1f-d57550cc96cc">
-      <Value>1343188</Value>
-    </PublishStatusLookup>
-    <ParentAssetId xmlns="4873beb7-5857-4685-be1f-d57550cc96cc" xsi:nil="true"/>
-    <FeatureTagsTaxHTField0 xmlns="4873beb7-5857-4685-be1f-d57550cc96cc">
-      <Terms xmlns="http://schemas.microsoft.com/office/infopath/2007/PartnerControls"/>
-    </FeatureTagsTaxHTField0>
-    <MachineTranslated xmlns="4873beb7-5857-4685-be1f-d57550cc96cc">false</MachineTranslated>
-    <Providers xmlns="4873beb7-5857-4685-be1f-d57550cc96cc" xsi:nil="true"/>
-    <OriginalSourceMarket xmlns="4873beb7-5857-4685-be1f-d57550cc96cc" xsi:nil="true"/>
-    <APDescription xmlns="4873beb7-5857-4685-be1f-d57550cc96cc" xsi:nil="true"/>
-    <ContentItem xmlns="4873beb7-5857-4685-be1f-d57550cc96cc" xsi:nil="true"/>
-    <ClipArtFilename xmlns="4873beb7-5857-4685-be1f-d57550cc96cc" xsi:nil="true"/>
-    <TPInstallLocation xmlns="4873beb7-5857-4685-be1f-d57550cc96cc" xsi:nil="true"/>
-    <TimesCloned xmlns="4873beb7-5857-4685-be1f-d57550cc96cc" xsi:nil="true"/>
-    <PublishTargets xmlns="4873beb7-5857-4685-be1f-d57550cc96cc">OfficeOnlineVNext</PublishTargets>
-    <AcquiredFrom xmlns="4873beb7-5857-4685-be1f-d57550cc96cc">Internal MS</AcquiredFrom>
-    <AssetStart xmlns="4873beb7-5857-4685-be1f-d57550cc96cc">2011-11-23T17:29:00+00:00</AssetStart>
-    <FriendlyTitle xmlns="4873beb7-5857-4685-be1f-d57550cc96cc" xsi:nil="true"/>
-    <Provider xmlns="4873beb7-5857-4685-be1f-d57550cc96cc" xsi:nil="true"/>
-    <LastHandOff xmlns="4873beb7-5857-4685-be1f-d57550cc96cc" xsi:nil="true"/>
-    <TPClientViewer xmlns="4873beb7-5857-4685-be1f-d57550cc96cc" xsi:nil="true"/>
-    <TemplateStatus xmlns="4873beb7-5857-4685-be1f-d57550cc96cc">Complete</TemplateStatus>
-    <Downloads xmlns="4873beb7-5857-4685-be1f-d57550cc96cc">0</Downloads>
-    <OOCacheId xmlns="4873beb7-5857-4685-be1f-d57550cc96cc" xsi:nil="true"/>
-    <IsDeleted xmlns="4873beb7-5857-4685-be1f-d57550cc96cc">false</IsDeleted>
-    <LocPublishedDependentAssetsLookup xmlns="4873beb7-5857-4685-be1f-d57550cc96cc" xsi:nil="true"/>
-    <AssetExpire xmlns="4873beb7-5857-4685-be1f-d57550cc96cc">2029-05-12T07:00:00+00:00</AssetExpire>
-    <CSXSubmissionMarket xmlns="4873beb7-5857-4685-be1f-d57550cc96cc" xsi:nil="true"/>
-    <DSATActionTaken xmlns="4873beb7-5857-4685-be1f-d57550cc96cc" xsi:nil="true"/>
-    <SubmitterId xmlns="4873beb7-5857-4685-be1f-d57550cc96cc" xsi:nil="true"/>
-    <EditorialTags xmlns="4873beb7-5857-4685-be1f-d57550cc96cc" xsi:nil="true"/>
-    <TPExecutable xmlns="4873beb7-5857-4685-be1f-d57550cc96cc" xsi:nil="true"/>
-    <CSXSubmissionDate xmlns="4873beb7-5857-4685-be1f-d57550cc96cc" xsi:nil="true"/>
-    <CSXUpdate xmlns="4873beb7-5857-4685-be1f-d57550cc96cc">false</CSXUpdate>
-    <AssetType xmlns="4873beb7-5857-4685-be1f-d57550cc96cc">TP</AssetType>
-    <ApprovalLog xmlns="4873beb7-5857-4685-be1f-d57550cc96cc" xsi:nil="true"/>
-    <BugNumber xmlns="4873beb7-5857-4685-be1f-d57550cc96cc" xsi:nil="true"/>
-    <OriginAsset xmlns="4873beb7-5857-4685-be1f-d57550cc96cc" xsi:nil="true"/>
-    <TPComponent xmlns="4873beb7-5857-4685-be1f-d57550cc96cc" xsi:nil="true"/>
-    <Milestone xmlns="4873beb7-5857-4685-be1f-d57550cc96cc" xsi:nil="true"/>
-    <RecommendationsModifier xmlns="4873beb7-5857-4685-be1f-d57550cc96cc" xsi:nil="true"/>
-    <AssetId xmlns="4873beb7-5857-4685-be1f-d57550cc96cc">TP102787001</AssetId>
-    <PolicheckWords xmlns="4873beb7-5857-4685-be1f-d57550cc96cc" xsi:nil="true"/>
-    <TPLaunchHelpLink xmlns="4873beb7-5857-4685-be1f-d57550cc96cc" xsi:nil="true"/>
-    <IntlLocPriority xmlns="4873beb7-5857-4685-be1f-d57550cc96cc" xsi:nil="true"/>
-    <TPApplication xmlns="4873beb7-5857-4685-be1f-d57550cc96cc" xsi:nil="true"/>
-    <IntlLangReviewer xmlns="4873beb7-5857-4685-be1f-d57550cc96cc" xsi:nil="true"/>
-    <HandoffToMSDN xmlns="4873beb7-5857-4685-be1f-d57550cc96cc" xsi:nil="true"/>
-    <PlannedPubDate xmlns="4873beb7-5857-4685-be1f-d57550cc96cc" xsi:nil="true"/>
-    <CrawlForDependencies xmlns="4873beb7-5857-4685-be1f-d57550cc96cc">false</CrawlForDependencies>
-    <LocLastLocAttemptVersionLookup xmlns="4873beb7-5857-4685-be1f-d57550cc96cc">693888</LocLastLocAttemptVersionLookup>
-    <LocProcessedForHandoffsLookup xmlns="4873beb7-5857-4685-be1f-d57550cc96cc" xsi:nil="true"/>
-    <TrustLevel xmlns="4873beb7-5857-4685-be1f-d57550cc96cc">1 Microsoft Managed Content</TrustLevel>
-    <CampaignTagsTaxHTField0 xmlns="4873beb7-5857-4685-be1f-d57550cc96cc">
-      <Terms xmlns="http://schemas.microsoft.com/office/infopath/2007/PartnerControls"/>
-    </CampaignTagsTaxHTField0>
-    <TPNamespace xmlns="4873beb7-5857-4685-be1f-d57550cc96cc" xsi:nil="true"/>
-    <LocOverallPreviewStatusLookup xmlns="4873beb7-5857-4685-be1f-d57550cc96cc" xsi:nil="true"/>
-    <TaxCatchAll xmlns="4873beb7-5857-4685-be1f-d57550cc96cc"/>
-    <IsSearchable xmlns="4873beb7-5857-4685-be1f-d57550cc96cc">false</IsSearchable>
-    <TemplateTemplateType xmlns="4873beb7-5857-4685-be1f-d57550cc96cc">Word Document Template</TemplateTemplateType>
-    <Markets xmlns="4873beb7-5857-4685-be1f-d57550cc96cc"/>
-    <IntlLangReview xmlns="4873beb7-5857-4685-be1f-d57550cc96cc" xsi:nil="true"/>
-    <UAProjectedTotalWords xmlns="4873beb7-5857-4685-be1f-d57550cc96cc" xsi:nil="true"/>
-    <OutputCachingOn xmlns="4873beb7-5857-4685-be1f-d57550cc96cc">false</OutputCachingOn>
-    <AverageRating xmlns="4873beb7-5857-4685-be1f-d57550cc96cc" xsi:nil="true"/>
-    <LocMarketGroupTiers2 xmlns="4873beb7-5857-4685-be1f-d57550cc96cc" xsi:nil="true"/>
-    <APAuthor xmlns="4873beb7-5857-4685-be1f-d57550cc96cc">
-      <UserInfo>
-        <DisplayName>REDMOND\v-namall</DisplayName>
-        <AccountId>978</AccountId>
-        <AccountType/>
-      </UserInfo>
-    </APAuthor>
-    <TPCommandLine xmlns="4873beb7-5857-4685-be1f-d57550cc96cc" xsi:nil="true"/>
-    <LocManualTestRequired xmlns="4873beb7-5857-4685-be1f-d57550cc96cc">false</LocManualTestRequired>
-    <TPAppVersion xmlns="4873beb7-5857-4685-be1f-d57550cc96cc" xsi:nil="true"/>
-    <EditorialStatus xmlns="4873beb7-5857-4685-be1f-d57550cc96cc">Complete</EditorialStatus>
-    <LocProcessedForMarketsLookup xmlns="4873beb7-5857-4685-be1f-d57550cc96cc" xsi:nil="true"/>
-    <LastModifiedDateTime xmlns="4873beb7-5857-4685-be1f-d57550cc96cc" xsi:nil="true"/>
-    <TPLaunchHelpLinkType xmlns="4873beb7-5857-4685-be1f-d57550cc96cc">Template</TPLaunchHelpLinkType>
-    <ScenarioTagsTaxHTField0 xmlns="4873beb7-5857-4685-be1f-d57550cc96cc">
-      <Terms xmlns="http://schemas.microsoft.com/office/infopath/2007/PartnerControls"/>
-    </ScenarioTagsTaxHTField0>
-    <OriginalRelease xmlns="4873beb7-5857-4685-be1f-d57550cc96cc">14</OriginalRelease>
-    <LocalizationTagsTaxHTField0 xmlns="4873beb7-5857-4685-be1f-d57550cc96cc">
-      <Terms xmlns="http://schemas.microsoft.com/office/infopath/2007/PartnerControls"/>
-    </LocalizationTagsTaxHTField0>
-    <Manager xmlns="4873beb7-5857-4685-be1f-d57550cc96cc" xsi:nil="true"/>
-    <UALocRecommendation xmlns="4873beb7-5857-4685-be1f-d57550cc96cc">Localize</UALocRecommendation>
-    <LocOverallHandbackStatusLookup xmlns="4873beb7-5857-4685-be1f-d57550cc96cc" xsi:nil="true"/>
-    <ArtSampleDocs xmlns="4873beb7-5857-4685-be1f-d57550cc96cc" xsi:nil="true"/>
-    <UACurrentWords xmlns="4873beb7-5857-4685-be1f-d57550cc96cc" xsi:nil="true"/>
-    <ShowIn xmlns="4873beb7-5857-4685-be1f-d57550cc96cc">Show everywhere</ShowIn>
-    <CSXHash xmlns="4873beb7-5857-4685-be1f-d57550cc96cc" xsi:nil="true"/>
-    <VoteCount xmlns="4873beb7-5857-4685-be1f-d57550cc96cc" xsi:nil="true"/>
-    <InternalTagsTaxHTField0 xmlns="4873beb7-5857-4685-be1f-d57550cc96cc">
-      <Terms xmlns="http://schemas.microsoft.com/office/infopath/2007/PartnerControls"/>
-    </InternalTagsTaxHTField0>
-    <UANotes xmlns="4873beb7-5857-4685-be1f-d57550cc96cc" xsi:nil="true"/>
-  </documentManagement>
-</p:properties>
+<?mso-contentType ?>
+<FormTemplates xmlns="http://schemas.microsoft.com/sharepoint/v3/contenttype/forms">
+  <Display>DocumentLibraryForm</Display>
+  <Edit>AssetEditForm</Edit>
+  <New>DocumentLibraryForm</New>
+</FormTemplates>
 </file>
 
 <file path=customXml/itemProps1.xml><?xml version="1.0" encoding="utf-8"?>
-<ds:datastoreItem xmlns:ds="http://schemas.openxmlformats.org/officeDocument/2006/customXml" ds:itemID="{C01C3C56-10DB-49F7-B061-44D8728D078A}">
+<ds:datastoreItem xmlns:ds="http://schemas.openxmlformats.org/officeDocument/2006/customXml" ds:itemID="{7FBDB1CC-CEFB-4E46-8174-1F0AA0D30B24}">
   <ds:schemaRefs>
-    <ds:schemaRef ds:uri="http://schemas.microsoft.com/sharepoint/v3/contenttype/forms"/>
+    <ds:schemaRef ds:uri="http://schemas.microsoft.com/office/2006/metadata/properties"/>
+    <ds:schemaRef ds:uri="http://schemas.microsoft.com/office/infopath/2007/PartnerControls"/>
+    <ds:schemaRef ds:uri="4873beb7-5857-4685-be1f-d57550cc96cc"/>
   </ds:schemaRefs>
 </ds:datastoreItem>
 </file>
@@ -5080,11 +5204,9 @@
 </file>
 
 <file path=customXml/itemProps3.xml><?xml version="1.0" encoding="utf-8"?>
-<ds:datastoreItem xmlns:ds="http://schemas.openxmlformats.org/officeDocument/2006/customXml" ds:itemID="{7FBDB1CC-CEFB-4E46-8174-1F0AA0D30B24}">
+<ds:datastoreItem xmlns:ds="http://schemas.openxmlformats.org/officeDocument/2006/customXml" ds:itemID="{C01C3C56-10DB-49F7-B061-44D8728D078A}">
   <ds:schemaRefs>
-    <ds:schemaRef ds:uri="http://schemas.microsoft.com/office/2006/metadata/properties"/>
-    <ds:schemaRef ds:uri="http://schemas.microsoft.com/office/infopath/2007/PartnerControls"/>
-    <ds:schemaRef ds:uri="4873beb7-5857-4685-be1f-d57550cc96cc"/>
+    <ds:schemaRef ds:uri="http://schemas.microsoft.com/sharepoint/v3/contenttype/forms"/>
   </ds:schemaRefs>
 </ds:datastoreItem>
 </file>
</xml_diff>